<commit_message>
Avec un peu moins de faute
</commit_message>
<xml_diff>
--- a/workpackage/RapportSuivi_ABCGeometrie.docx
+++ b/workpackage/RapportSuivi_ABCGeometrie.docx
@@ -1180,23 +1180,7 @@
                 <w:sz w:val="23"/>
                 <w:szCs w:val="23"/>
               </w:rPr>
-              <w:t xml:space="preserve">Intégration API Synthèse </w:t>
-            </w:r>
-            <w:proofErr w:type="spellStart"/>
-            <w:r>
-              <w:rPr>
-                <w:sz w:val="23"/>
-                <w:szCs w:val="23"/>
-              </w:rPr>
-              <w:t>Voc</w:t>
-            </w:r>
-            <w:proofErr w:type="spellEnd"/>
-            <w:r>
-              <w:rPr>
-                <w:sz w:val="23"/>
-                <w:szCs w:val="23"/>
-              </w:rPr>
-              <w:t>.</w:t>
+              <w:t>Intégration API Synthèse Voc.</w:t>
             </w:r>
           </w:p>
         </w:tc>
@@ -1680,7 +1664,13 @@
         <w:jc w:val="both"/>
       </w:pPr>
       <w:r>
-        <w:t>Durant cette semaine notre projet a avancé de manière bien différente que celle prévu à l'origine. En effet dès cette première semaine nous avons eu à faire face à de nombreux bouleversements :</w:t>
+        <w:t>Durant cette semaine notre projet a avancé de manière bien différente que celle prévu à l'origine. En effet dès cette premiè</w:t>
+      </w:r>
+      <w:r>
+        <w:t>re semaine nous avons fait</w:t>
+      </w:r>
+      <w:r>
+        <w:t xml:space="preserve"> face à de nombreux bouleversements :</w:t>
       </w:r>
     </w:p>
     <w:p>
@@ -1702,7 +1692,25 @@
           <w:sz w:val="22"/>
           <w:szCs w:val="22"/>
         </w:rPr>
-        <w:t>Concernant l'avancé prématuré de la tâche '"Intégration d'une API de synthèse vocale" :</w:t>
+        <w:t>Concernant l'avancé</w:t>
+      </w:r>
+      <w:r>
+        <w:rPr>
+          <w:rStyle w:val="Emphaseple"/>
+          <w:color w:val="4F81BD" w:themeColor="accent1"/>
+          <w:sz w:val="22"/>
+          <w:szCs w:val="22"/>
+        </w:rPr>
+        <w:t>e</w:t>
+      </w:r>
+      <w:r>
+        <w:rPr>
+          <w:rStyle w:val="Emphaseple"/>
+          <w:color w:val="4F81BD" w:themeColor="accent1"/>
+          <w:sz w:val="22"/>
+          <w:szCs w:val="22"/>
+        </w:rPr>
+        <w:t xml:space="preserve"> prématuré de la tâche '"Intégration d'une API de synthèse vocale" :</w:t>
       </w:r>
     </w:p>
     <w:p>
@@ -1710,7 +1718,43 @@
         <w:jc w:val="both"/>
       </w:pPr>
       <w:r>
-        <w:t>Un des membres du groupe est tombé malade ce weekend et a donc était absent l'ensemble de la semaine. Le projet commençant juste il était difficile de répartir le travail avec lui à distance car n'ayant pas la même activité que nous cette personne risquait de manquer de visibilité sur l'avancé du projet et sur ce qu'il devait réellement faire. Pour pallier à ce problème nous avons décidé de lui affecter une tâches complètement indépendante : Le prototypage d'une API de synthèse vocale. Ceci expliquant pourquoi nous avons avancé sur cette tâches alors qu'elle était programmé pour le milieu de la semaine prochaine.</w:t>
+        <w:t>Un des membres du groupe est tombé malade ce weekend et a donc était absent l'ensemble de la semaine. Le projet commençant juste</w:t>
+      </w:r>
+      <w:r>
+        <w:t>,</w:t>
+      </w:r>
+      <w:r>
+        <w:t xml:space="preserve"> il était difficile de répartir le travail avec lui à distance car n'ayant pas la même activité que nous</w:t>
+      </w:r>
+      <w:r>
+        <w:t>,</w:t>
+      </w:r>
+      <w:r>
+        <w:t xml:space="preserve"> cette personne risquait de manquer de visibilité sur l'avancé</w:t>
+      </w:r>
+      <w:r>
+        <w:t>e</w:t>
+      </w:r>
+      <w:r>
+        <w:t xml:space="preserve"> du projet et sur ce qu'il devait réellement faire. Pour pallier à ce problème nous avons d</w:t>
+      </w:r>
+      <w:r>
+        <w:t>écidé de lui affecter une tâche</w:t>
+      </w:r>
+      <w:r>
+        <w:t xml:space="preserve"> complètement indépendante : Le prototypage d'une API de synthèse vocale. Ceci expliquant pourquoi no</w:t>
+      </w:r>
+      <w:r>
+        <w:t>us avons avancé sur cette tâche</w:t>
+      </w:r>
+      <w:r>
+        <w:t xml:space="preserve"> alors qu'elle était programmé</w:t>
+      </w:r>
+      <w:r>
+        <w:t>e</w:t>
+      </w:r>
+      <w:r>
+        <w:t xml:space="preserve"> pour le milieu de la semaine prochaine.</w:t>
       </w:r>
     </w:p>
     <w:p>
@@ -1793,7 +1837,13 @@
         <w:t xml:space="preserve"> être terminées. </w:t>
       </w:r>
       <w:r>
-        <w:t>En effet, même si ces deux tâches sont proches d'être terminé, nous avons eu besoin de plus de temps que prévu pour les réaliser :</w:t>
+        <w:t>En effet, même si ces deux tâches sont proches d'être terminé</w:t>
+      </w:r>
+      <w:r>
+        <w:t>es</w:t>
+      </w:r>
+      <w:r>
+        <w:t>, nous avons eu besoin de plus de temps que prévu pour les réaliser :</w:t>
       </w:r>
     </w:p>
     <w:p>
@@ -1808,15 +1858,13 @@
         <w:t>La tâche de l'implémentation de la base de données a été sous-estimé</w:t>
       </w:r>
       <w:r>
-        <w:t xml:space="preserve"> : Le nombre de question que la cliente nous a fournit a été plus important que prévu et nous nous retrouvons donc avec une base de données très importante qu'il nous est impossible d'alimenter manuellement. Pour pallier à ce problème nous avons eut à créer un script </w:t>
-      </w:r>
-      <w:proofErr w:type="spellStart"/>
-      <w:r>
-        <w:t>Php</w:t>
-      </w:r>
-      <w:proofErr w:type="spellEnd"/>
-      <w:r>
-        <w:t xml:space="preserve"> afin d'automatiser cette tâche ce qui demande un temps de réflexion et de conception que nous n'avions pas prévu à l'origine</w:t>
+        <w:rPr>
+          <w:b/>
+        </w:rPr>
+        <w:t>e</w:t>
+      </w:r>
+      <w:r>
+        <w:t xml:space="preserve"> : Le nombre de question que la cliente nous a fournit a été plus important que prévu et nous nous retrouvons donc avec une base de données très importante qu'il nous est impossible d'alimenter manuellement. Pour pallier à ce problème nous avons eut à créer un script Php afin d'automatiser cette tâche ce qui demande un temps de réflexion et de conception que nous n'avions pas prévu à l'origine</w:t>
       </w:r>
     </w:p>
     <w:p>
@@ -1831,23 +1879,31 @@
         <w:t>La tâche de conception des menus / interface</w:t>
       </w:r>
       <w:r>
-        <w:t xml:space="preserve"> : L'application devait être développé pour fonctionner sous des tablettes </w:t>
-      </w:r>
-      <w:proofErr w:type="spellStart"/>
-      <w:r>
-        <w:t>Nexus</w:t>
-      </w:r>
-      <w:proofErr w:type="spellEnd"/>
-      <w:r>
-        <w:t xml:space="preserve"> 7. Malheureusement, lors de l'entretien avec la cliente, cette dernière nous a indiqué qu'elle n'était finalement pas certaine de recevoir des tablettes </w:t>
-      </w:r>
-      <w:proofErr w:type="spellStart"/>
-      <w:r>
-        <w:t>Nexus</w:t>
-      </w:r>
-      <w:proofErr w:type="spellEnd"/>
-      <w:r>
-        <w:t xml:space="preserve"> 7 et qu'elle ne connaissait donc pas la taille des tablettes sur lesquelles devront fonctionner l'application. Pour pallier a ce problème nous avons donc décidé de modifier nos interfaces pour les rendre adaptables à toute taille d'écran.</w:t>
+        <w:t xml:space="preserve"> : L'application devait être développé</w:t>
+      </w:r>
+      <w:r>
+        <w:t>e</w:t>
+      </w:r>
+      <w:r>
+        <w:t xml:space="preserve"> pour fonctionner sous des tablettes Nexus 7. Malheureusement, lors de l'entretien avec la cliente, cette dernière nous a indiqué qu'elle n'était finalement pas certaine de recevoir des tablettes Nexus 7 et qu'elle ne connaissait donc pas la taille des tablettes sur lesquelles devront fonctionner l'application. Pour pallier a ce problème nous avons donc décidé de modifier nos interfaces pour les rendre adaptables à toute</w:t>
+      </w:r>
+      <w:r>
+        <w:t>s</w:t>
+      </w:r>
+      <w:r>
+        <w:t xml:space="preserve"> taille</w:t>
+      </w:r>
+      <w:r>
+        <w:t>s</w:t>
+      </w:r>
+      <w:r>
+        <w:t xml:space="preserve"> d'écran</w:t>
+      </w:r>
+      <w:r>
+        <w:t>s</w:t>
+      </w:r>
+      <w:r>
+        <w:t>.</w:t>
       </w:r>
     </w:p>
     <w:p>
@@ -1898,7 +1954,13 @@
         <w:jc w:val="both"/>
       </w:pPr>
       <w:r>
-        <w:t>Malgré un membre absent et des changements assez radicaux dans le développement de l'application (annulation de certaines extensions, changement du support) nous pensons nous êtres bien adapté en développant conjointement les menus de l'application et l'interface de l'application afin de se concentrer, dès la semaine prochaine, sur le fond de l'application et commencer le développement en lui-même.</w:t>
+        <w:t>Malgré un membre absent et des changements assez radicaux dans le développement de l'application (annulation de certaines extensions, changement du support) nous pensons nous êtres bien adapté</w:t>
+      </w:r>
+      <w:r>
+        <w:t>s</w:t>
+      </w:r>
+      <w:r>
+        <w:t xml:space="preserve"> en développant conjointement les menus de l'application et l'interface de l'application afin de se concentrer, dès la semaine prochaine, sur le fond de l'application et commencer le développement en lui-même.</w:t>
       </w:r>
     </w:p>
     <w:p>

</xml_diff>

<commit_message>
Maj taf + rapport de vendredi dernier
</commit_message>
<xml_diff>
--- a/workpackage/RapportSuivi_ABCGeometrie.docx
+++ b/workpackage/RapportSuivi_ABCGeometrie.docx
@@ -16,10 +16,7 @@
         <w:t xml:space="preserve"> du </w:t>
       </w:r>
       <w:r>
-        <w:t>30</w:t>
-      </w:r>
-      <w:r>
-        <w:t>/01</w:t>
+        <w:t>06/02</w:t>
       </w:r>
     </w:p>
     <w:p>
@@ -288,6 +285,7 @@
         <w:tc>
           <w:tcPr>
             <w:tcW w:w="308" w:type="dxa"/>
+            <w:shd w:val="clear" w:color="auto" w:fill="244061" w:themeFill="accent1" w:themeFillShade="80"/>
           </w:tcPr>
           <w:p>
             <w:pPr>
@@ -791,19 +789,21 @@
         <w:tc>
           <w:tcPr>
             <w:tcW w:w="307" w:type="dxa"/>
-          </w:tcPr>
-          <w:p>
-            <w:pPr>
-              <w:rPr>
-                <w:sz w:val="23"/>
-                <w:szCs w:val="23"/>
-              </w:rPr>
-            </w:pPr>
-          </w:p>
-        </w:tc>
-        <w:tc>
-          <w:tcPr>
-            <w:tcW w:w="307" w:type="dxa"/>
+            <w:shd w:val="clear" w:color="auto" w:fill="365F91" w:themeFill="accent1" w:themeFillShade="BF"/>
+          </w:tcPr>
+          <w:p>
+            <w:pPr>
+              <w:rPr>
+                <w:sz w:val="23"/>
+                <w:szCs w:val="23"/>
+              </w:rPr>
+            </w:pPr>
+          </w:p>
+        </w:tc>
+        <w:tc>
+          <w:tcPr>
+            <w:tcW w:w="307" w:type="dxa"/>
+            <w:shd w:val="clear" w:color="auto" w:fill="244061" w:themeFill="accent1" w:themeFillShade="80"/>
           </w:tcPr>
           <w:p>
             <w:pPr>
@@ -992,6 +992,7 @@
         <w:tc>
           <w:tcPr>
             <w:tcW w:w="308" w:type="dxa"/>
+            <w:shd w:val="clear" w:color="auto" w:fill="244061" w:themeFill="accent1" w:themeFillShade="80"/>
           </w:tcPr>
           <w:p>
             <w:pPr>
@@ -1207,24 +1208,8 @@
                 <w:sz w:val="23"/>
                 <w:szCs w:val="23"/>
               </w:rPr>
-              <w:t xml:space="preserve">Intégration API Synthèse </w:t>
+              <w:t>Intégration API Synthèse Voc.</w:t>
             </w:r>
-            <w:proofErr w:type="spellStart"/>
-            <w:r>
-              <w:rPr>
-                <w:sz w:val="23"/>
-                <w:szCs w:val="23"/>
-              </w:rPr>
-              <w:t>Voc</w:t>
-            </w:r>
-            <w:proofErr w:type="spellEnd"/>
-            <w:r>
-              <w:rPr>
-                <w:sz w:val="23"/>
-                <w:szCs w:val="23"/>
-              </w:rPr>
-              <w:t>.</w:t>
-            </w:r>
           </w:p>
         </w:tc>
         <w:tc>
@@ -1356,6 +1341,7 @@
         <w:tc>
           <w:tcPr>
             <w:tcW w:w="308" w:type="dxa"/>
+            <w:shd w:val="clear" w:color="auto" w:fill="244061" w:themeFill="accent1" w:themeFillShade="80"/>
           </w:tcPr>
           <w:p>
             <w:pPr>
@@ -1559,6 +1545,181 @@
               </w:rPr>
               <w:t>Tâche annulée</w:t>
             </w:r>
+          </w:p>
+        </w:tc>
+      </w:tr>
+      <w:tr>
+        <w:tc>
+          <w:tcPr>
+            <w:tcW w:w="3070" w:type="dxa"/>
+          </w:tcPr>
+          <w:p>
+            <w:pPr>
+              <w:rPr>
+                <w:sz w:val="23"/>
+                <w:szCs w:val="23"/>
+              </w:rPr>
+            </w:pPr>
+            <w:r>
+              <w:rPr>
+                <w:sz w:val="23"/>
+                <w:szCs w:val="23"/>
+              </w:rPr>
+              <w:t>Tests finaux</w:t>
+            </w:r>
+          </w:p>
+        </w:tc>
+        <w:tc>
+          <w:tcPr>
+            <w:tcW w:w="307" w:type="dxa"/>
+            <w:shd w:val="clear" w:color="auto" w:fill="DBE5F1" w:themeFill="accent1" w:themeFillTint="33"/>
+          </w:tcPr>
+          <w:p>
+            <w:pPr>
+              <w:rPr>
+                <w:sz w:val="23"/>
+                <w:szCs w:val="23"/>
+              </w:rPr>
+            </w:pPr>
+          </w:p>
+        </w:tc>
+        <w:tc>
+          <w:tcPr>
+            <w:tcW w:w="307" w:type="dxa"/>
+            <w:shd w:val="clear" w:color="auto" w:fill="DBE5F1" w:themeFill="accent1" w:themeFillTint="33"/>
+          </w:tcPr>
+          <w:p>
+            <w:pPr>
+              <w:rPr>
+                <w:sz w:val="23"/>
+                <w:szCs w:val="23"/>
+              </w:rPr>
+            </w:pPr>
+          </w:p>
+        </w:tc>
+        <w:tc>
+          <w:tcPr>
+            <w:tcW w:w="307" w:type="dxa"/>
+            <w:shd w:val="clear" w:color="auto" w:fill="FFFFFF" w:themeFill="background1"/>
+          </w:tcPr>
+          <w:p>
+            <w:pPr>
+              <w:rPr>
+                <w:sz w:val="23"/>
+                <w:szCs w:val="23"/>
+              </w:rPr>
+            </w:pPr>
+          </w:p>
+        </w:tc>
+        <w:tc>
+          <w:tcPr>
+            <w:tcW w:w="307" w:type="dxa"/>
+            <w:shd w:val="clear" w:color="auto" w:fill="FFFFFF" w:themeFill="background1"/>
+          </w:tcPr>
+          <w:p>
+            <w:pPr>
+              <w:rPr>
+                <w:sz w:val="23"/>
+                <w:szCs w:val="23"/>
+              </w:rPr>
+            </w:pPr>
+          </w:p>
+        </w:tc>
+        <w:tc>
+          <w:tcPr>
+            <w:tcW w:w="307" w:type="dxa"/>
+            <w:shd w:val="clear" w:color="auto" w:fill="FFFFFF" w:themeFill="background1"/>
+          </w:tcPr>
+          <w:p>
+            <w:pPr>
+              <w:rPr>
+                <w:sz w:val="23"/>
+                <w:szCs w:val="23"/>
+              </w:rPr>
+            </w:pPr>
+          </w:p>
+        </w:tc>
+        <w:tc>
+          <w:tcPr>
+            <w:tcW w:w="307" w:type="dxa"/>
+            <w:shd w:val="clear" w:color="auto" w:fill="FFFFFF" w:themeFill="background1"/>
+          </w:tcPr>
+          <w:p>
+            <w:pPr>
+              <w:rPr>
+                <w:sz w:val="23"/>
+                <w:szCs w:val="23"/>
+              </w:rPr>
+            </w:pPr>
+          </w:p>
+        </w:tc>
+        <w:tc>
+          <w:tcPr>
+            <w:tcW w:w="307" w:type="dxa"/>
+            <w:shd w:val="clear" w:color="auto" w:fill="FFFFFF" w:themeFill="background1"/>
+          </w:tcPr>
+          <w:p>
+            <w:pPr>
+              <w:rPr>
+                <w:sz w:val="23"/>
+                <w:szCs w:val="23"/>
+              </w:rPr>
+            </w:pPr>
+          </w:p>
+        </w:tc>
+        <w:tc>
+          <w:tcPr>
+            <w:tcW w:w="307" w:type="dxa"/>
+            <w:shd w:val="clear" w:color="auto" w:fill="FFFFFF" w:themeFill="background1"/>
+          </w:tcPr>
+          <w:p>
+            <w:pPr>
+              <w:rPr>
+                <w:sz w:val="23"/>
+                <w:szCs w:val="23"/>
+              </w:rPr>
+            </w:pPr>
+          </w:p>
+        </w:tc>
+        <w:tc>
+          <w:tcPr>
+            <w:tcW w:w="307" w:type="dxa"/>
+            <w:shd w:val="clear" w:color="auto" w:fill="FFFFFF" w:themeFill="background1"/>
+          </w:tcPr>
+          <w:p>
+            <w:pPr>
+              <w:rPr>
+                <w:sz w:val="23"/>
+                <w:szCs w:val="23"/>
+              </w:rPr>
+            </w:pPr>
+          </w:p>
+        </w:tc>
+        <w:tc>
+          <w:tcPr>
+            <w:tcW w:w="308" w:type="dxa"/>
+            <w:shd w:val="clear" w:color="auto" w:fill="FFFFFF" w:themeFill="background1"/>
+          </w:tcPr>
+          <w:p>
+            <w:pPr>
+              <w:rPr>
+                <w:sz w:val="23"/>
+                <w:szCs w:val="23"/>
+              </w:rPr>
+            </w:pPr>
+          </w:p>
+        </w:tc>
+        <w:tc>
+          <w:tcPr>
+            <w:tcW w:w="3071" w:type="dxa"/>
+          </w:tcPr>
+          <w:p>
+            <w:pPr>
+              <w:rPr>
+                <w:sz w:val="23"/>
+                <w:szCs w:val="23"/>
+              </w:rPr>
+            </w:pPr>
           </w:p>
         </w:tc>
       </w:tr>
@@ -1591,49 +1752,19 @@
         <w:jc w:val="both"/>
       </w:pPr>
       <w:r>
-        <w:t>A cette date les tâches suivantes devaient être terminées :</w:t>
-      </w:r>
-    </w:p>
-    <w:p>
-      <w:pPr>
-        <w:pStyle w:val="Paragraphedeliste"/>
-        <w:numPr>
-          <w:ilvl w:val="0"/>
-          <w:numId w:val="3"/>
-        </w:numPr>
-        <w:spacing w:after="0"/>
-        <w:jc w:val="both"/>
-      </w:pPr>
-      <w:r>
-        <w:t>Implémentation de la BDD</w:t>
-      </w:r>
-    </w:p>
-    <w:p>
-      <w:pPr>
-        <w:pStyle w:val="Paragraphedeliste"/>
-        <w:numPr>
-          <w:ilvl w:val="0"/>
-          <w:numId w:val="3"/>
-        </w:numPr>
-        <w:spacing w:after="0"/>
-        <w:jc w:val="both"/>
-      </w:pPr>
-      <w:r>
-        <w:t>Conception des menus</w:t>
-      </w:r>
-    </w:p>
-    <w:p>
-      <w:pPr>
-        <w:pStyle w:val="Paragraphedeliste"/>
-        <w:numPr>
-          <w:ilvl w:val="0"/>
-          <w:numId w:val="3"/>
-        </w:numPr>
-        <w:spacing w:after="0"/>
-        <w:jc w:val="both"/>
-      </w:pPr>
-      <w:r>
-        <w:t>Développement du jeu</w:t>
+        <w:t xml:space="preserve">A cette date </w:t>
+      </w:r>
+      <w:r>
+        <w:t xml:space="preserve">le développement du jeu devait être terminé afin de dédier la dernière semaine au débogage </w:t>
+      </w:r>
+      <w:r>
+        <w:t>ainsi qu'à</w:t>
+      </w:r>
+      <w:r>
+        <w:t xml:space="preserve"> la préparation de la soutenance et de la communication autour de l'application</w:t>
+      </w:r>
+      <w:r>
+        <w:t>.</w:t>
       </w:r>
     </w:p>
     <w:p>
@@ -1669,14 +1800,97 @@
     </w:p>
     <w:p>
       <w:pPr>
+        <w:spacing w:after="0"/>
         <w:jc w:val="both"/>
+        <w:rPr>
+          <w:i/>
+          <w:sz w:val="20"/>
+          <w:szCs w:val="20"/>
+          <w:u w:val="single"/>
+        </w:rPr>
       </w:pPr>
       <w:r>
         <w:t xml:space="preserve">Durant cette semaine notre projet </w:t>
       </w:r>
       <w:r>
-        <w:t>a bien avancé par rapport à la semaine précédente :</w:t>
-      </w:r>
+        <w:t>à commencé à se concrétiser</w:t>
+      </w:r>
+      <w:r>
+        <w:t>. En effet, après une réunion avec la cliente lundi en fin de journée, nous avons pu discuter des derniers détails et modifications a apporter à l'application. La cliente nous a aussi transmis ses identifiant</w:t>
+      </w:r>
+      <w:r>
+        <w:t>s</w:t>
+      </w:r>
+      <w:r>
+        <w:t xml:space="preserve"> afin que nous puissions mettre l'application en ligne d'ici la fin de la semaine. Nous avons donc publié notre application "ABC de la géométrie" ce vendredi matin : </w:t>
+      </w:r>
+      <w:r>
+        <w:rPr>
+          <w:i/>
+          <w:sz w:val="20"/>
+          <w:szCs w:val="20"/>
+          <w:u w:val="single"/>
+        </w:rPr>
+        <w:t>https://play.google.com/store/apps/details?id=com.abcgeometrie</w:t>
+      </w:r>
+      <w:r>
+        <w:rPr>
+          <w:i/>
+          <w:sz w:val="20"/>
+          <w:szCs w:val="20"/>
+          <w:u w:val="single"/>
+        </w:rPr>
+        <w:t>.</w:t>
+      </w:r>
+    </w:p>
+    <w:p>
+      <w:pPr>
+        <w:spacing w:after="0"/>
+        <w:jc w:val="both"/>
+        <w:rPr>
+          <w:i/>
+          <w:sz w:val="20"/>
+          <w:szCs w:val="20"/>
+          <w:u w:val="single"/>
+        </w:rPr>
+      </w:pPr>
+      <w:r>
+        <w:t>Nous avons eut aussi à c</w:t>
+      </w:r>
+      <w:r>
+        <w:t>réer une vidéo trailer (demandé</w:t>
+      </w:r>
+      <w:r>
+        <w:t xml:space="preserve"> par N.Journet) afin de présenter notre application. Chose que nous avons fait en début de semaine et que nous avons mis à jour et amélioré</w:t>
+      </w:r>
+      <w:r>
+        <w:t>e</w:t>
+      </w:r>
+      <w:r>
+        <w:t xml:space="preserve"> jeudi 05/02. La vidéo est accessible sous youtube à ce lien :</w:t>
+      </w:r>
+      <w:r>
+        <w:rPr>
+          <w:sz w:val="20"/>
+          <w:szCs w:val="20"/>
+        </w:rPr>
+        <w:t xml:space="preserve"> </w:t>
+      </w:r>
+      <w:r>
+        <w:rPr>
+          <w:i/>
+          <w:sz w:val="20"/>
+          <w:szCs w:val="20"/>
+          <w:u w:val="single"/>
+        </w:rPr>
+        <w:t>https://www.youtube.com/watch?v=6WZ-axBt_JM</w:t>
+      </w:r>
+    </w:p>
+    <w:p>
+      <w:pPr>
+        <w:spacing w:after="0"/>
+        <w:jc w:val="both"/>
+      </w:pPr>
     </w:p>
     <w:p>
       <w:pPr>
@@ -1697,7 +1911,7 @@
           <w:sz w:val="22"/>
           <w:szCs w:val="22"/>
         </w:rPr>
-        <w:t>Concernant l'avancé</w:t>
+        <w:t xml:space="preserve">Concernant </w:t>
       </w:r>
       <w:r>
         <w:rPr>
@@ -1706,25 +1920,7 @@
           <w:sz w:val="22"/>
           <w:szCs w:val="22"/>
         </w:rPr>
-        <w:t>e</w:t>
-      </w:r>
-      <w:r>
-        <w:rPr>
-          <w:rStyle w:val="Emphaseple"/>
-          <w:color w:val="4F81BD" w:themeColor="accent1"/>
-          <w:sz w:val="22"/>
-          <w:szCs w:val="22"/>
-        </w:rPr>
-        <w:t xml:space="preserve"> </w:t>
-      </w:r>
-      <w:r>
-        <w:rPr>
-          <w:rStyle w:val="Emphaseple"/>
-          <w:color w:val="4F81BD" w:themeColor="accent1"/>
-          <w:sz w:val="22"/>
-          <w:szCs w:val="22"/>
-        </w:rPr>
-        <w:t>de l'implémentation de la BDD</w:t>
+        <w:t>l'intégration de l'API de synthèse vocale</w:t>
       </w:r>
       <w:r>
         <w:rPr>
@@ -1741,16 +1937,13 @@
         <w:jc w:val="both"/>
       </w:pPr>
       <w:r>
-        <w:t xml:space="preserve">Le </w:t>
-      </w:r>
-      <w:r>
-        <w:t>script pour automatiser l'insertion des données dans la ba</w:t>
-      </w:r>
-      <w:r>
-        <w:t xml:space="preserve">se de données est terminé et </w:t>
-      </w:r>
-      <w:r>
-        <w:t>fonctionnel. Nous avons pu intégrer l'ensemble des questions concernant le niveau 1 et le niveau 2. La tâche n'est actuellement pas terminée à 100% car la cliente n'a pas encore eut le temps de nous fournir les questions et images qui composent le niveau 3.</w:t>
+        <w:t xml:space="preserve">La synthèse vocale fonctionne parfaitement malgré le temps de latence lors du premier changement de langue (souligné lors du précédant bilan) qui ne gène pas </w:t>
+      </w:r>
+      <w:r>
+        <w:t xml:space="preserve">la cliente. Nous avons tenté </w:t>
+      </w:r>
+      <w:r>
+        <w:t>d'améliorer ça mais après de longue recherche cela semble difficile de faire autrement.</w:t>
       </w:r>
     </w:p>
     <w:p>
@@ -1781,21 +1974,34 @@
           <w:sz w:val="22"/>
           <w:szCs w:val="22"/>
         </w:rPr>
-        <w:t>la conception des menus :</w:t>
+        <w:t xml:space="preserve">le développement du jeu </w:t>
+      </w:r>
+      <w:r>
+        <w:rPr>
+          <w:rStyle w:val="Emphaseple"/>
+          <w:color w:val="4F81BD" w:themeColor="accent1"/>
+          <w:sz w:val="22"/>
+          <w:szCs w:val="22"/>
+        </w:rPr>
+        <w:t>et la conception des interfaces</w:t>
+      </w:r>
+      <w:r>
+        <w:rPr>
+          <w:rStyle w:val="Emphaseple"/>
+          <w:color w:val="4F81BD" w:themeColor="accent1"/>
+          <w:sz w:val="22"/>
+          <w:szCs w:val="22"/>
+        </w:rPr>
+        <w:t>:</w:t>
       </w:r>
     </w:p>
     <w:p>
       <w:pPr>
+        <w:spacing w:after="0"/>
         <w:jc w:val="both"/>
       </w:pPr>
       <w:r>
-        <w:t>Cette tâche est terminée à 100% et la maquette avait été validée par la cliente. Les différents menus sont fonctionnels et devraient être officiellement validé</w:t>
-      </w:r>
-      <w:r>
-        <w:t>s</w:t>
-      </w:r>
-      <w:r>
-        <w:t xml:space="preserve"> par la cliente lors de notre prochaine réunion (lundi 2 février).</w:t>
+        <w:t>Le jeu est fonctionnel ainsi que les interfaces et nous avons donc publié la première version de cette dernière sur le playstore (comme indiqué au dessus). Notre application peut fonctionner sur les téléphones, les tablettes 7 pouces et les tablettes 10 pouces. Néanmoins ces deux tâches nécessitent d'être peaufinées et débuguées. Comme prévu dans notre planning nous pourrons nous occuper des tests finaux et nous attarder sur les détails en début de semaine prochaine afin de rendre notre application la plus fonctionnelle et optimisée possible. Ainsi nous pensons publier une mise à jour de notre application sur le playstore en milieu de semaine prochaine.</w:t>
       </w:r>
     </w:p>
     <w:p>
@@ -1810,54 +2016,6 @@
           <w:szCs w:val="22"/>
         </w:rPr>
       </w:pPr>
-      <w:r>
-        <w:rPr>
-          <w:rStyle w:val="Emphaseple"/>
-          <w:color w:val="4F81BD" w:themeColor="accent1"/>
-          <w:sz w:val="22"/>
-          <w:szCs w:val="22"/>
-        </w:rPr>
-        <w:t xml:space="preserve">Concernant </w:t>
-      </w:r>
-      <w:r>
-        <w:rPr>
-          <w:rStyle w:val="Emphaseple"/>
-          <w:color w:val="4F81BD" w:themeColor="accent1"/>
-          <w:sz w:val="22"/>
-          <w:szCs w:val="22"/>
-        </w:rPr>
-        <w:t>le développement du jeu :</w:t>
-      </w:r>
-    </w:p>
-    <w:p>
-      <w:pPr>
-        <w:spacing w:after="0"/>
-        <w:jc w:val="both"/>
-      </w:pPr>
-      <w:r>
-        <w:t xml:space="preserve">La majeure partie du développement du jeu a été effectué cette semaine. Comme dit au-dessus n'ayant pas encore les données du niveau 3 ce dernier </w:t>
-      </w:r>
-      <w:r>
-        <w:t>n'a</w:t>
-      </w:r>
-      <w:r>
-        <w:t xml:space="preserve"> pour le moment pas encore</w:t>
-      </w:r>
-      <w:r>
-        <w:t xml:space="preserve"> été</w:t>
-      </w:r>
-      <w:r>
-        <w:t xml:space="preserve"> implémenté</w:t>
-      </w:r>
-      <w:r>
-        <w:t xml:space="preserve"> mais les niveau 1 et 2 sont jouables et fonctionnent parfaitement ainsi que la possibilité d'insérer son pseudo dans le tableau des scores quand un score a été battu.</w:t>
-      </w:r>
-    </w:p>
-    <w:p>
-      <w:pPr>
-        <w:spacing w:after="0"/>
-        <w:jc w:val="both"/>
-      </w:pPr>
     </w:p>
     <w:p>
       <w:pPr>
@@ -1878,146 +2036,23 @@
           <w:sz w:val="22"/>
           <w:szCs w:val="22"/>
         </w:rPr>
+        <w:lastRenderedPageBreak/>
         <w:t>Concernant l'ajout du multilingue :</w:t>
       </w:r>
     </w:p>
     <w:p>
       <w:pPr>
-        <w:jc w:val="both"/>
-      </w:pPr>
-      <w:r>
-        <w:t>Le multilingue a été implémenté sur l'ensemble des pages de l'application. Il est donc possible de passer d'une la</w:t>
-      </w:r>
-      <w:r>
-        <w:t>ngue à une autre à tout moment s</w:t>
-      </w:r>
-      <w:r>
-        <w:t>a</w:t>
-      </w:r>
-      <w:r>
-        <w:t>ns</w:t>
-      </w:r>
-      <w:r>
-        <w:t xml:space="preserve"> risque de compromettre le fonctionnement de l'application. Cette tâche est </w:t>
-      </w:r>
-      <w:r>
-        <w:t>terminée mais nécessite l'approbation d'une personne compétente afin de vérifier les traductions (grammaire et orthographe)</w:t>
-      </w:r>
-      <w:r>
-        <w:t>.</w:t>
-      </w:r>
-    </w:p>
-    <w:p>
-      <w:pPr>
-        <w:pStyle w:val="Sous-titre"/>
         <w:spacing w:after="0"/>
         <w:jc w:val="both"/>
-        <w:rPr>
-          <w:rStyle w:val="Emphaseple"/>
-          <w:color w:val="4F81BD" w:themeColor="accent1"/>
-          <w:sz w:val="22"/>
-          <w:szCs w:val="22"/>
-        </w:rPr>
-      </w:pPr>
-      <w:r>
-        <w:rPr>
-          <w:rStyle w:val="Emphaseple"/>
-          <w:color w:val="4F81BD" w:themeColor="accent1"/>
-          <w:sz w:val="22"/>
-          <w:szCs w:val="22"/>
-        </w:rPr>
-        <w:lastRenderedPageBreak/>
-        <w:t>Concernant la conception de l'interface</w:t>
-      </w:r>
-      <w:r>
-        <w:rPr>
-          <w:rStyle w:val="Emphaseple"/>
-          <w:color w:val="4F81BD" w:themeColor="accent1"/>
-          <w:sz w:val="22"/>
-          <w:szCs w:val="22"/>
-        </w:rPr>
-        <w:t xml:space="preserve"> :</w:t>
-      </w:r>
-    </w:p>
-    <w:p>
-      <w:pPr>
-        <w:spacing w:after="0"/>
-        <w:jc w:val="both"/>
-      </w:pPr>
-      <w:r>
-        <w:t>Cette tâche n'a que légèrement avancé</w:t>
-      </w:r>
-      <w:r>
-        <w:t>e</w:t>
-      </w:r>
-      <w:r>
-        <w:t xml:space="preserve"> car </w:t>
-      </w:r>
-      <w:r>
-        <w:t xml:space="preserve">elle </w:t>
-      </w:r>
-      <w:r>
-        <w:t>nécessite plus de temps que prévu en terme de débogage des différentes versions sous les différentes versions et nous avons donc décidé de la laisser en suspend pour le moment étant donné que la dernière semaine des projets tuteuré est destiné</w:t>
-      </w:r>
-      <w:r>
-        <w:t>e</w:t>
-      </w:r>
-      <w:r>
-        <w:t xml:space="preserve"> à ce genre d'activité</w:t>
-      </w:r>
-      <w:r>
-        <w:t>.</w:t>
-      </w:r>
-    </w:p>
-    <w:p>
-      <w:pPr>
-        <w:spacing w:after="0"/>
-        <w:jc w:val="both"/>
-      </w:pPr>
-    </w:p>
-    <w:p>
-      <w:pPr>
-        <w:pStyle w:val="Sous-titre"/>
-        <w:spacing w:after="0"/>
-        <w:jc w:val="both"/>
-        <w:rPr>
-          <w:rStyle w:val="Emphaseple"/>
-          <w:color w:val="4F81BD" w:themeColor="accent1"/>
-          <w:sz w:val="22"/>
-          <w:szCs w:val="22"/>
-        </w:rPr>
-      </w:pPr>
-      <w:r>
-        <w:rPr>
-          <w:rStyle w:val="Emphaseple"/>
-          <w:color w:val="4F81BD" w:themeColor="accent1"/>
-          <w:sz w:val="22"/>
-          <w:szCs w:val="22"/>
-        </w:rPr>
-        <w:t>Concernant l'intégration de l'API de synthèse vocale</w:t>
-      </w:r>
-      <w:r>
-        <w:rPr>
-          <w:rStyle w:val="Emphaseple"/>
-          <w:color w:val="4F81BD" w:themeColor="accent1"/>
-          <w:sz w:val="22"/>
-          <w:szCs w:val="22"/>
-        </w:rPr>
-        <w:t xml:space="preserve"> :</w:t>
-      </w:r>
-    </w:p>
-    <w:p>
-      <w:pPr>
-        <w:jc w:val="both"/>
-      </w:pPr>
-      <w:r>
-        <w:t>Cette dernière est intégrée, tout comme le multilingue, sur toutes les pages et fonctionne mais lors d'un changement de langue l'API nécessite environ 4 secondes de chargement avant d'être prête à l'emploie. Nous devons donc régler encore certains détails pour assurer une bonne expérience aux utilisateurs et qu'ils ne se sentent pas frustré</w:t>
-      </w:r>
-      <w:r>
-        <w:t>s</w:t>
-      </w:r>
-      <w:r>
-        <w:t xml:space="preserve"> en voyant que la synthèse vocale ne démarre pas directement.</w:t>
+      </w:pPr>
+      <w:r>
+        <w:t xml:space="preserve">Le multilingue </w:t>
+      </w:r>
+      <w:r>
+        <w:t>est fonctionnel et a</w:t>
+      </w:r>
+      <w:r>
+        <w:t xml:space="preserve"> été corrigé</w:t>
       </w:r>
     </w:p>
     <w:p>
@@ -2079,7 +2114,22 @@
         <w:jc w:val="both"/>
       </w:pPr>
       <w:r>
-        <w:t xml:space="preserve">Le projet avance bien dans l'ensemble malgré le fait que la première réunion avec la cliente (datant de la semaine précédente) ainsi que l'arrêt maladie d'un de nos membres aient remis en question l'ensemble de la planification de nos tâches. Nous pensons terminer l'application en début/milieu de semaine prochaine nous laissant ainsi un peu de temps pour nous attarder sur certains détails. </w:t>
+        <w:t xml:space="preserve">Le projet </w:t>
+      </w:r>
+      <w:r>
+        <w:t>est donc maintenant proche de la fin mais</w:t>
+      </w:r>
+      <w:r>
+        <w:t xml:space="preserve"> nous savons qu'il ne faut pas sous estimer le temps que nous prendra le débogage car nous avons déjà pu constater quelques erreurs sous différents supports (mobiles essentiellement). Qui plus est les problèmes rencontrés sont souvent variables d'un support </w:t>
+      </w:r>
+      <w:r>
+        <w:t>à un autre et pas souvent</w:t>
+      </w:r>
+      <w:r>
+        <w:t xml:space="preserve"> compréhensible. Il est donc impératif de ne pas perdre non plus trop de temps sur chaque conflit.</w:t>
+      </w:r>
+      <w:r>
+        <w:t xml:space="preserve"> </w:t>
       </w:r>
     </w:p>
     <w:p>

</xml_diff>